<commit_message>
Added a couple more ideas
</commit_message>
<xml_diff>
--- a/IDEAS.docx
+++ b/IDEAS.docx
@@ -129,6 +129,39 @@
     <w:p>
       <w:pPr>
         <w:pStyle w:val="ListParagraph"/>
+        <w:numPr>
+          <w:ilvl w:val="0"/>
+          <w:numId w:val="2"/>
+        </w:numPr>
+        <w:rPr>
+          <w:b/>
+          <w:bCs/>
+        </w:rPr>
+      </w:pPr>
+      <w:r>
+        <w:rPr>
+          <w:b/>
+          <w:bCs/>
+        </w:rPr>
+        <w:t>Matching Chart to exponential curve over time?</w:t>
+      </w:r>
+    </w:p>
+    <w:p>
+      <w:pPr>
+        <w:pStyle w:val="ListParagraph"/>
+        <w:numPr>
+          <w:ilvl w:val="0"/>
+          <w:numId w:val="2"/>
+        </w:numPr>
+        <w:rPr>
+          <w:b/>
+          <w:bCs/>
+        </w:rPr>
+      </w:pPr>
+    </w:p>
+    <w:p>
+      <w:pPr>
+        <w:pStyle w:val="ListParagraph"/>
         <w:rPr>
           <w:b/>
           <w:bCs/>
@@ -155,7 +188,13 @@
         <w:t xml:space="preserve">Reinforcement? ML Model -&gt; </w:t>
       </w:r>
       <w:r>
-        <w:t xml:space="preserve">ML Models suck at predicting future costs, I believe because just feeding them past costs isn’t close to the full picture. Reddit, </w:t>
+        <w:t>ML Models suck at predicting future costs</w:t>
+      </w:r>
+      <w:r>
+        <w:t xml:space="preserve"> </w:t>
+      </w:r>
+      <w:r>
+        <w:t xml:space="preserve">because just feeding them past costs isn’t the full picture. Reddit, </w:t>
       </w:r>
       <w:proofErr w:type="spellStart"/>
       <w:r>
@@ -267,6 +306,38 @@
       </w:r>
       <w:r>
         <w:t xml:space="preserve"> Try to find an all-in-one news outlet that reports on other outlets?</w:t>
+      </w:r>
+    </w:p>
+    <w:p>
+      <w:pPr>
+        <w:pStyle w:val="ListParagraph"/>
+        <w:rPr>
+          <w:b/>
+          <w:bCs/>
+        </w:rPr>
+      </w:pPr>
+    </w:p>
+    <w:p>
+      <w:pPr>
+        <w:pStyle w:val="ListParagraph"/>
+        <w:numPr>
+          <w:ilvl w:val="0"/>
+          <w:numId w:val="1"/>
+        </w:numPr>
+        <w:rPr>
+          <w:b/>
+          <w:bCs/>
+        </w:rPr>
+      </w:pPr>
+      <w:r>
+        <w:rPr>
+          <w:b/>
+          <w:bCs/>
+        </w:rPr>
+        <w:t xml:space="preserve">Notification for when a new Crypto is created -&gt; </w:t>
+      </w:r>
+      <w:r>
+        <w:t>Might be able to predict from the name whether it will boom or not.</w:t>
       </w:r>
     </w:p>
     <w:sectPr>
@@ -282,6 +353,92 @@
 <file path=word/numbering.xml><?xml version="1.0" encoding="utf-8"?>
 <w:numbering xmlns:wpc="http://schemas.microsoft.com/office/word/2010/wordprocessingCanvas" xmlns:cx="http://schemas.microsoft.com/office/drawing/2014/chartex" xmlns:cx1="http://schemas.microsoft.com/office/drawing/2015/9/8/chartex" xmlns:cx2="http://schemas.microsoft.com/office/drawing/2015/10/21/chartex" xmlns:cx3="http://schemas.microsoft.com/office/drawing/2016/5/9/chartex" xmlns:cx4="http://schemas.microsoft.com/office/drawing/2016/5/10/chartex" xmlns:cx5="http://schemas.microsoft.com/office/drawing/2016/5/11/chartex" xmlns:cx6="http://schemas.microsoft.com/office/drawing/2016/5/12/chartex" xmlns:cx7="http://schemas.microsoft.com/office/drawing/2016/5/13/chartex" xmlns:cx8="http://schemas.microsoft.com/office/drawing/2016/5/14/chartex" xmlns:mc="http://schemas.openxmlformats.org/markup-compatibility/2006" xmlns:aink="http://schemas.microsoft.com/office/drawing/2016/ink" xmlns:am3d="http://schemas.microsoft.com/office/drawing/2017/model3d" xmlns:o="urn:schemas-microsoft-com:office:office" xmlns:r="http://schemas.openxmlformats.org/officeDocument/2006/relationships" xmlns:m="http://schemas.openxmlformats.org/officeDocument/2006/math" xmlns:v="urn:schemas-microsoft-com:vml" xmlns:wp14="http://schemas.microsoft.com/office/word/2010/wordprocessingDrawing" xmlns:wp="http://schemas.openxmlformats.org/drawingml/2006/wordprocessingDrawing" xmlns:w10="urn:schemas-microsoft-com:office:word" xmlns:w="http://schemas.openxmlformats.org/wordprocessingml/2006/main" xmlns:w14="http://schemas.microsoft.com/office/word/2010/wordml" xmlns:w15="http://schemas.microsoft.com/office/word/2012/wordml" xmlns:w16cex="http://schemas.microsoft.com/office/word/2018/wordml/cex" xmlns:w16cid="http://schemas.microsoft.com/office/word/2016/wordml/cid" xmlns:w16="http://schemas.microsoft.com/office/word/2018/wordml" xmlns:w16se="http://schemas.microsoft.com/office/word/2015/wordml/symex" xmlns:wpg="http://schemas.microsoft.com/office/word/2010/wordprocessingGroup" xmlns:wpi="http://schemas.microsoft.com/office/word/2010/wordprocessingInk" xmlns:wne="http://schemas.microsoft.com/office/word/2006/wordml" xmlns:wps="http://schemas.microsoft.com/office/word/2010/wordprocessingShape" mc:Ignorable="w14 w15 w16se w16cid w16 w16cex wp14">
   <w:abstractNum w:abstractNumId="0" w15:restartNumberingAfterBreak="0">
+    <w:nsid w:val="5965332C"/>
+    <w:multiLevelType w:val="hybridMultilevel"/>
+    <w:tmpl w:val="A2DA1912"/>
+    <w:lvl w:ilvl="0" w:tplc="0409000F">
+      <w:start w:val="1"/>
+      <w:numFmt w:val="decimal"/>
+      <w:lvlText w:val="%1."/>
+      <w:lvlJc w:val="left"/>
+      <w:pPr>
+        <w:ind w:left="2160" w:hanging="360"/>
+      </w:pPr>
+    </w:lvl>
+    <w:lvl w:ilvl="1" w:tplc="04090019" w:tentative="1">
+      <w:start w:val="1"/>
+      <w:numFmt w:val="lowerLetter"/>
+      <w:lvlText w:val="%2."/>
+      <w:lvlJc w:val="left"/>
+      <w:pPr>
+        <w:ind w:left="2880" w:hanging="360"/>
+      </w:pPr>
+    </w:lvl>
+    <w:lvl w:ilvl="2" w:tplc="0409001B" w:tentative="1">
+      <w:start w:val="1"/>
+      <w:numFmt w:val="lowerRoman"/>
+      <w:lvlText w:val="%3."/>
+      <w:lvlJc w:val="right"/>
+      <w:pPr>
+        <w:ind w:left="3600" w:hanging="180"/>
+      </w:pPr>
+    </w:lvl>
+    <w:lvl w:ilvl="3" w:tplc="0409000F" w:tentative="1">
+      <w:start w:val="1"/>
+      <w:numFmt w:val="decimal"/>
+      <w:lvlText w:val="%4."/>
+      <w:lvlJc w:val="left"/>
+      <w:pPr>
+        <w:ind w:left="4320" w:hanging="360"/>
+      </w:pPr>
+    </w:lvl>
+    <w:lvl w:ilvl="4" w:tplc="04090019" w:tentative="1">
+      <w:start w:val="1"/>
+      <w:numFmt w:val="lowerLetter"/>
+      <w:lvlText w:val="%5."/>
+      <w:lvlJc w:val="left"/>
+      <w:pPr>
+        <w:ind w:left="5040" w:hanging="360"/>
+      </w:pPr>
+    </w:lvl>
+    <w:lvl w:ilvl="5" w:tplc="0409001B" w:tentative="1">
+      <w:start w:val="1"/>
+      <w:numFmt w:val="lowerRoman"/>
+      <w:lvlText w:val="%6."/>
+      <w:lvlJc w:val="right"/>
+      <w:pPr>
+        <w:ind w:left="5760" w:hanging="180"/>
+      </w:pPr>
+    </w:lvl>
+    <w:lvl w:ilvl="6" w:tplc="0409000F" w:tentative="1">
+      <w:start w:val="1"/>
+      <w:numFmt w:val="decimal"/>
+      <w:lvlText w:val="%7."/>
+      <w:lvlJc w:val="left"/>
+      <w:pPr>
+        <w:ind w:left="6480" w:hanging="360"/>
+      </w:pPr>
+    </w:lvl>
+    <w:lvl w:ilvl="7" w:tplc="04090019" w:tentative="1">
+      <w:start w:val="1"/>
+      <w:numFmt w:val="lowerLetter"/>
+      <w:lvlText w:val="%8."/>
+      <w:lvlJc w:val="left"/>
+      <w:pPr>
+        <w:ind w:left="7200" w:hanging="360"/>
+      </w:pPr>
+    </w:lvl>
+    <w:lvl w:ilvl="8" w:tplc="0409001B" w:tentative="1">
+      <w:start w:val="1"/>
+      <w:numFmt w:val="lowerRoman"/>
+      <w:lvlText w:val="%9."/>
+      <w:lvlJc w:val="right"/>
+      <w:pPr>
+        <w:ind w:left="7920" w:hanging="180"/>
+      </w:pPr>
+    </w:lvl>
+  </w:abstractNum>
+  <w:abstractNum w:abstractNumId="1" w15:restartNumberingAfterBreak="0">
     <w:nsid w:val="752968D5"/>
     <w:multiLevelType w:val="hybridMultilevel"/>
     <w:tmpl w:val="F9D2763C"/>
@@ -395,6 +552,9 @@
     </w:lvl>
   </w:abstractNum>
   <w:num w:numId="1">
+    <w:abstractNumId w:val="1"/>
+  </w:num>
+  <w:num w:numId="2">
     <w:abstractNumId w:val="0"/>
   </w:num>
 </w:numbering>

</xml_diff>

<commit_message>
server idea and removing outputs
</commit_message>
<xml_diff>
--- a/IDEAS.docx
+++ b/IDEAS.docx
@@ -1,6 +1,6 @@
 
 <file path=word/document.xml><?xml version="1.0" encoding="utf-8"?>
-<w:document xmlns:wpc="http://schemas.microsoft.com/office/word/2010/wordprocessingCanvas" xmlns:cx="http://schemas.microsoft.com/office/drawing/2014/chartex" xmlns:cx1="http://schemas.microsoft.com/office/drawing/2015/9/8/chartex" xmlns:cx2="http://schemas.microsoft.com/office/drawing/2015/10/21/chartex" xmlns:cx3="http://schemas.microsoft.com/office/drawing/2016/5/9/chartex" xmlns:cx4="http://schemas.microsoft.com/office/drawing/2016/5/10/chartex" xmlns:cx5="http://schemas.microsoft.com/office/drawing/2016/5/11/chartex" xmlns:cx6="http://schemas.microsoft.com/office/drawing/2016/5/12/chartex" xmlns:cx7="http://schemas.microsoft.com/office/drawing/2016/5/13/chartex" xmlns:cx8="http://schemas.microsoft.com/office/drawing/2016/5/14/chartex" xmlns:mc="http://schemas.openxmlformats.org/markup-compatibility/2006" xmlns:aink="http://schemas.microsoft.com/office/drawing/2016/ink" xmlns:am3d="http://schemas.microsoft.com/office/drawing/2017/model3d" xmlns:o="urn:schemas-microsoft-com:office:office" xmlns:r="http://schemas.openxmlformats.org/officeDocument/2006/relationships" xmlns:m="http://schemas.openxmlformats.org/officeDocument/2006/math" xmlns:v="urn:schemas-microsoft-com:vml" xmlns:wp14="http://schemas.microsoft.com/office/word/2010/wordprocessingDrawing" xmlns:wp="http://schemas.openxmlformats.org/drawingml/2006/wordprocessingDrawing" xmlns:w10="urn:schemas-microsoft-com:office:word" xmlns:w="http://schemas.openxmlformats.org/wordprocessingml/2006/main" xmlns:w14="http://schemas.microsoft.com/office/word/2010/wordml" xmlns:w15="http://schemas.microsoft.com/office/word/2012/wordml" xmlns:w16cex="http://schemas.microsoft.com/office/word/2018/wordml/cex" xmlns:w16cid="http://schemas.microsoft.com/office/word/2016/wordml/cid" xmlns:w16="http://schemas.microsoft.com/office/word/2018/wordml" xmlns:w16se="http://schemas.microsoft.com/office/word/2015/wordml/symex" xmlns:wpg="http://schemas.microsoft.com/office/word/2010/wordprocessingGroup" xmlns:wpi="http://schemas.microsoft.com/office/word/2010/wordprocessingInk" xmlns:wne="http://schemas.microsoft.com/office/word/2006/wordml" xmlns:wps="http://schemas.microsoft.com/office/word/2010/wordprocessingShape" mc:Ignorable="w14 w15 w16se w16cid w16 w16cex wp14">
+<w:document xmlns:wpc="http://schemas.microsoft.com/office/word/2010/wordprocessingCanvas" xmlns:cx="http://schemas.microsoft.com/office/drawing/2014/chartex" xmlns:cx1="http://schemas.microsoft.com/office/drawing/2015/9/8/chartex" xmlns:cx2="http://schemas.microsoft.com/office/drawing/2015/10/21/chartex" xmlns:cx3="http://schemas.microsoft.com/office/drawing/2016/5/9/chartex" xmlns:cx4="http://schemas.microsoft.com/office/drawing/2016/5/10/chartex" xmlns:cx5="http://schemas.microsoft.com/office/drawing/2016/5/11/chartex" xmlns:cx6="http://schemas.microsoft.com/office/drawing/2016/5/12/chartex" xmlns:cx7="http://schemas.microsoft.com/office/drawing/2016/5/13/chartex" xmlns:cx8="http://schemas.microsoft.com/office/drawing/2016/5/14/chartex" xmlns:mc="http://schemas.openxmlformats.org/markup-compatibility/2006" xmlns:aink="http://schemas.microsoft.com/office/drawing/2016/ink" xmlns:am3d="http://schemas.microsoft.com/office/drawing/2017/model3d" xmlns:o="urn:schemas-microsoft-com:office:office" xmlns:r="http://schemas.openxmlformats.org/officeDocument/2006/relationships" xmlns:m="http://schemas.openxmlformats.org/officeDocument/2006/math" xmlns:v="urn:schemas-microsoft-com:vml" xmlns:wp14="http://schemas.microsoft.com/office/word/2010/wordprocessingDrawing" xmlns:wp="http://schemas.openxmlformats.org/drawingml/2006/wordprocessingDrawing" xmlns:w10="urn:schemas-microsoft-com:office:word" xmlns:w="http://schemas.openxmlformats.org/wordprocessingml/2006/main" xmlns:w14="http://schemas.microsoft.com/office/word/2010/wordml" xmlns:w15="http://schemas.microsoft.com/office/word/2012/wordml" xmlns:w16cex="http://schemas.microsoft.com/office/word/2018/wordml/cex" xmlns:w16cid="http://schemas.microsoft.com/office/word/2016/wordml/cid" xmlns:w16="http://schemas.microsoft.com/office/word/2018/wordml" xmlns:w16sdtdh="http://schemas.microsoft.com/office/word/2020/wordml/sdtdatahash" xmlns:w16se="http://schemas.microsoft.com/office/word/2015/wordml/symex" xmlns:wpg="http://schemas.microsoft.com/office/word/2010/wordprocessingGroup" xmlns:wpi="http://schemas.microsoft.com/office/word/2010/wordprocessingInk" xmlns:wne="http://schemas.microsoft.com/office/word/2006/wordml" xmlns:wps="http://schemas.microsoft.com/office/word/2010/wordprocessingShape" mc:Ignorable="w14 w15 w16se w16cid w16 w16cex w16sdtdh wp14">
   <w:body>
     <w:p>
       <w:pPr>
@@ -19,21 +19,12 @@
           <w:numId w:val="1"/>
         </w:numPr>
       </w:pPr>
-      <w:proofErr w:type="spellStart"/>
-      <w:r>
-        <w:rPr>
-          <w:b/>
-          <w:bCs/>
-        </w:rPr>
-        <w:t>Cython</w:t>
-      </w:r>
-      <w:proofErr w:type="spellEnd"/>
-      <w:r>
-        <w:rPr>
-          <w:b/>
-          <w:bCs/>
-        </w:rPr>
-        <w:t xml:space="preserve"> </w:t>
+      <w:r>
+        <w:rPr>
+          <w:b/>
+          <w:bCs/>
+        </w:rPr>
+        <w:t xml:space="preserve">Cython </w:t>
       </w:r>
       <w:r>
         <w:t>-&gt; Bridging between python and C, probably would help a bit</w:t>
@@ -97,6 +88,55 @@
     <w:p>
       <w:pPr>
         <w:pStyle w:val="ListParagraph"/>
+        <w:numPr>
+          <w:ilvl w:val="0"/>
+          <w:numId w:val="5"/>
+        </w:numPr>
+        <w:rPr>
+          <w:b/>
+          <w:bCs/>
+        </w:rPr>
+      </w:pPr>
+      <w:r>
+        <w:rPr>
+          <w:b/>
+          <w:bCs/>
+        </w:rPr>
+        <w:t>Server could keep track of when views go up for each post</w:t>
+      </w:r>
+    </w:p>
+    <w:p>
+      <w:pPr>
+        <w:pStyle w:val="ListParagraph"/>
+        <w:numPr>
+          <w:ilvl w:val="0"/>
+          <w:numId w:val="5"/>
+        </w:numPr>
+        <w:rPr>
+          <w:b/>
+          <w:bCs/>
+        </w:rPr>
+      </w:pPr>
+      <w:r>
+        <w:rPr>
+          <w:b/>
+          <w:bCs/>
+        </w:rPr>
+        <w:t>Maybe a distribution of data along a downward sloping logarithmic scale. This is to estimate when the views/votes/comments were made on each post.</w:t>
+      </w:r>
+    </w:p>
+    <w:p>
+      <w:pPr>
+        <w:ind w:left="1440"/>
+        <w:rPr>
+          <w:b/>
+          <w:bCs/>
+        </w:rPr>
+      </w:pPr>
+    </w:p>
+    <w:p>
+      <w:pPr>
+        <w:pStyle w:val="ListParagraph"/>
         <w:rPr>
           <w:b/>
           <w:bCs/>
@@ -194,15 +234,7 @@
         <w:t xml:space="preserve"> </w:t>
       </w:r>
       <w:r>
-        <w:t xml:space="preserve">because just feeding them past costs isn’t the full picture. Reddit, </w:t>
-      </w:r>
-      <w:proofErr w:type="spellStart"/>
-      <w:r>
-        <w:t>Youtube</w:t>
-      </w:r>
-      <w:proofErr w:type="spellEnd"/>
-      <w:r>
-        <w:t>, and other sources would provide a much truer picture.</w:t>
+        <w:t>because just feeding them past costs isn’t the full picture. Reddit, Youtube, and other sources would provide a much truer picture.</w:t>
       </w:r>
     </w:p>
     <w:p>
@@ -351,8 +383,275 @@
 </file>
 
 <file path=word/numbering.xml><?xml version="1.0" encoding="utf-8"?>
-<w:numbering xmlns:wpc="http://schemas.microsoft.com/office/word/2010/wordprocessingCanvas" xmlns:cx="http://schemas.microsoft.com/office/drawing/2014/chartex" xmlns:cx1="http://schemas.microsoft.com/office/drawing/2015/9/8/chartex" xmlns:cx2="http://schemas.microsoft.com/office/drawing/2015/10/21/chartex" xmlns:cx3="http://schemas.microsoft.com/office/drawing/2016/5/9/chartex" xmlns:cx4="http://schemas.microsoft.com/office/drawing/2016/5/10/chartex" xmlns:cx5="http://schemas.microsoft.com/office/drawing/2016/5/11/chartex" xmlns:cx6="http://schemas.microsoft.com/office/drawing/2016/5/12/chartex" xmlns:cx7="http://schemas.microsoft.com/office/drawing/2016/5/13/chartex" xmlns:cx8="http://schemas.microsoft.com/office/drawing/2016/5/14/chartex" xmlns:mc="http://schemas.openxmlformats.org/markup-compatibility/2006" xmlns:aink="http://schemas.microsoft.com/office/drawing/2016/ink" xmlns:am3d="http://schemas.microsoft.com/office/drawing/2017/model3d" xmlns:o="urn:schemas-microsoft-com:office:office" xmlns:r="http://schemas.openxmlformats.org/officeDocument/2006/relationships" xmlns:m="http://schemas.openxmlformats.org/officeDocument/2006/math" xmlns:v="urn:schemas-microsoft-com:vml" xmlns:wp14="http://schemas.microsoft.com/office/word/2010/wordprocessingDrawing" xmlns:wp="http://schemas.openxmlformats.org/drawingml/2006/wordprocessingDrawing" xmlns:w10="urn:schemas-microsoft-com:office:word" xmlns:w="http://schemas.openxmlformats.org/wordprocessingml/2006/main" xmlns:w14="http://schemas.microsoft.com/office/word/2010/wordml" xmlns:w15="http://schemas.microsoft.com/office/word/2012/wordml" xmlns:w16cex="http://schemas.microsoft.com/office/word/2018/wordml/cex" xmlns:w16cid="http://schemas.microsoft.com/office/word/2016/wordml/cid" xmlns:w16="http://schemas.microsoft.com/office/word/2018/wordml" xmlns:w16se="http://schemas.microsoft.com/office/word/2015/wordml/symex" xmlns:wpg="http://schemas.microsoft.com/office/word/2010/wordprocessingGroup" xmlns:wpi="http://schemas.microsoft.com/office/word/2010/wordprocessingInk" xmlns:wne="http://schemas.microsoft.com/office/word/2006/wordml" xmlns:wps="http://schemas.microsoft.com/office/word/2010/wordprocessingShape" mc:Ignorable="w14 w15 w16se w16cid w16 w16cex wp14">
+<w:numbering xmlns:wpc="http://schemas.microsoft.com/office/word/2010/wordprocessingCanvas" xmlns:cx="http://schemas.microsoft.com/office/drawing/2014/chartex" xmlns:cx1="http://schemas.microsoft.com/office/drawing/2015/9/8/chartex" xmlns:cx2="http://schemas.microsoft.com/office/drawing/2015/10/21/chartex" xmlns:cx3="http://schemas.microsoft.com/office/drawing/2016/5/9/chartex" xmlns:cx4="http://schemas.microsoft.com/office/drawing/2016/5/10/chartex" xmlns:cx5="http://schemas.microsoft.com/office/drawing/2016/5/11/chartex" xmlns:cx6="http://schemas.microsoft.com/office/drawing/2016/5/12/chartex" xmlns:cx7="http://schemas.microsoft.com/office/drawing/2016/5/13/chartex" xmlns:cx8="http://schemas.microsoft.com/office/drawing/2016/5/14/chartex" xmlns:mc="http://schemas.openxmlformats.org/markup-compatibility/2006" xmlns:aink="http://schemas.microsoft.com/office/drawing/2016/ink" xmlns:am3d="http://schemas.microsoft.com/office/drawing/2017/model3d" xmlns:o="urn:schemas-microsoft-com:office:office" xmlns:r="http://schemas.openxmlformats.org/officeDocument/2006/relationships" xmlns:m="http://schemas.openxmlformats.org/officeDocument/2006/math" xmlns:v="urn:schemas-microsoft-com:vml" xmlns:wp14="http://schemas.microsoft.com/office/word/2010/wordprocessingDrawing" xmlns:wp="http://schemas.openxmlformats.org/drawingml/2006/wordprocessingDrawing" xmlns:w10="urn:schemas-microsoft-com:office:word" xmlns:w="http://schemas.openxmlformats.org/wordprocessingml/2006/main" xmlns:w14="http://schemas.microsoft.com/office/word/2010/wordml" xmlns:w15="http://schemas.microsoft.com/office/word/2012/wordml" xmlns:w16cex="http://schemas.microsoft.com/office/word/2018/wordml/cex" xmlns:w16cid="http://schemas.microsoft.com/office/word/2016/wordml/cid" xmlns:w16="http://schemas.microsoft.com/office/word/2018/wordml" xmlns:w16sdtdh="http://schemas.microsoft.com/office/word/2020/wordml/sdtdatahash" xmlns:w16se="http://schemas.microsoft.com/office/word/2015/wordml/symex" xmlns:wpg="http://schemas.microsoft.com/office/word/2010/wordprocessingGroup" xmlns:wpi="http://schemas.microsoft.com/office/word/2010/wordprocessingInk" xmlns:wne="http://schemas.microsoft.com/office/word/2006/wordml" xmlns:wps="http://schemas.microsoft.com/office/word/2010/wordprocessingShape" mc:Ignorable="w14 w15 w16se w16cid w16 w16cex w16sdtdh wp14">
   <w:abstractNum w:abstractNumId="0" w15:restartNumberingAfterBreak="0">
+    <w:nsid w:val="00492B28"/>
+    <w:multiLevelType w:val="hybridMultilevel"/>
+    <w:tmpl w:val="8DD6EFAA"/>
+    <w:lvl w:ilvl="0" w:tplc="FFB46080">
+      <w:start w:val="1"/>
+      <w:numFmt w:val="decimal"/>
+      <w:lvlText w:val="%1."/>
+      <w:lvlJc w:val="left"/>
+      <w:pPr>
+        <w:ind w:left="1800" w:hanging="360"/>
+      </w:pPr>
+      <w:rPr>
+        <w:rFonts w:hint="default"/>
+      </w:rPr>
+    </w:lvl>
+    <w:lvl w:ilvl="1" w:tplc="10090019" w:tentative="1">
+      <w:start w:val="1"/>
+      <w:numFmt w:val="lowerLetter"/>
+      <w:lvlText w:val="%2."/>
+      <w:lvlJc w:val="left"/>
+      <w:pPr>
+        <w:ind w:left="1440" w:hanging="360"/>
+      </w:pPr>
+    </w:lvl>
+    <w:lvl w:ilvl="2" w:tplc="1009001B" w:tentative="1">
+      <w:start w:val="1"/>
+      <w:numFmt w:val="lowerRoman"/>
+      <w:lvlText w:val="%3."/>
+      <w:lvlJc w:val="right"/>
+      <w:pPr>
+        <w:ind w:left="2160" w:hanging="180"/>
+      </w:pPr>
+    </w:lvl>
+    <w:lvl w:ilvl="3" w:tplc="1009000F" w:tentative="1">
+      <w:start w:val="1"/>
+      <w:numFmt w:val="decimal"/>
+      <w:lvlText w:val="%4."/>
+      <w:lvlJc w:val="left"/>
+      <w:pPr>
+        <w:ind w:left="2880" w:hanging="360"/>
+      </w:pPr>
+    </w:lvl>
+    <w:lvl w:ilvl="4" w:tplc="10090019" w:tentative="1">
+      <w:start w:val="1"/>
+      <w:numFmt w:val="lowerLetter"/>
+      <w:lvlText w:val="%5."/>
+      <w:lvlJc w:val="left"/>
+      <w:pPr>
+        <w:ind w:left="3600" w:hanging="360"/>
+      </w:pPr>
+    </w:lvl>
+    <w:lvl w:ilvl="5" w:tplc="1009001B" w:tentative="1">
+      <w:start w:val="1"/>
+      <w:numFmt w:val="lowerRoman"/>
+      <w:lvlText w:val="%6."/>
+      <w:lvlJc w:val="right"/>
+      <w:pPr>
+        <w:ind w:left="4320" w:hanging="180"/>
+      </w:pPr>
+    </w:lvl>
+    <w:lvl w:ilvl="6" w:tplc="1009000F" w:tentative="1">
+      <w:start w:val="1"/>
+      <w:numFmt w:val="decimal"/>
+      <w:lvlText w:val="%7."/>
+      <w:lvlJc w:val="left"/>
+      <w:pPr>
+        <w:ind w:left="5040" w:hanging="360"/>
+      </w:pPr>
+    </w:lvl>
+    <w:lvl w:ilvl="7" w:tplc="10090019" w:tentative="1">
+      <w:start w:val="1"/>
+      <w:numFmt w:val="lowerLetter"/>
+      <w:lvlText w:val="%8."/>
+      <w:lvlJc w:val="left"/>
+      <w:pPr>
+        <w:ind w:left="5760" w:hanging="360"/>
+      </w:pPr>
+    </w:lvl>
+    <w:lvl w:ilvl="8" w:tplc="1009001B" w:tentative="1">
+      <w:start w:val="1"/>
+      <w:numFmt w:val="lowerRoman"/>
+      <w:lvlText w:val="%9."/>
+      <w:lvlJc w:val="right"/>
+      <w:pPr>
+        <w:ind w:left="6480" w:hanging="180"/>
+      </w:pPr>
+    </w:lvl>
+  </w:abstractNum>
+  <w:abstractNum w:abstractNumId="1" w15:restartNumberingAfterBreak="0">
+    <w:nsid w:val="093F6D96"/>
+    <w:multiLevelType w:val="hybridMultilevel"/>
+    <w:tmpl w:val="A9B89162"/>
+    <w:lvl w:ilvl="0" w:tplc="FFB46080">
+      <w:start w:val="1"/>
+      <w:numFmt w:val="decimal"/>
+      <w:lvlText w:val="%1."/>
+      <w:lvlJc w:val="left"/>
+      <w:pPr>
+        <w:ind w:left="1800" w:hanging="360"/>
+      </w:pPr>
+      <w:rPr>
+        <w:rFonts w:hint="default"/>
+      </w:rPr>
+    </w:lvl>
+    <w:lvl w:ilvl="1" w:tplc="10090019" w:tentative="1">
+      <w:start w:val="1"/>
+      <w:numFmt w:val="lowerLetter"/>
+      <w:lvlText w:val="%2."/>
+      <w:lvlJc w:val="left"/>
+      <w:pPr>
+        <w:ind w:left="2520" w:hanging="360"/>
+      </w:pPr>
+    </w:lvl>
+    <w:lvl w:ilvl="2" w:tplc="1009001B" w:tentative="1">
+      <w:start w:val="1"/>
+      <w:numFmt w:val="lowerRoman"/>
+      <w:lvlText w:val="%3."/>
+      <w:lvlJc w:val="right"/>
+      <w:pPr>
+        <w:ind w:left="3240" w:hanging="180"/>
+      </w:pPr>
+    </w:lvl>
+    <w:lvl w:ilvl="3" w:tplc="1009000F" w:tentative="1">
+      <w:start w:val="1"/>
+      <w:numFmt w:val="decimal"/>
+      <w:lvlText w:val="%4."/>
+      <w:lvlJc w:val="left"/>
+      <w:pPr>
+        <w:ind w:left="3960" w:hanging="360"/>
+      </w:pPr>
+    </w:lvl>
+    <w:lvl w:ilvl="4" w:tplc="10090019" w:tentative="1">
+      <w:start w:val="1"/>
+      <w:numFmt w:val="lowerLetter"/>
+      <w:lvlText w:val="%5."/>
+      <w:lvlJc w:val="left"/>
+      <w:pPr>
+        <w:ind w:left="4680" w:hanging="360"/>
+      </w:pPr>
+    </w:lvl>
+    <w:lvl w:ilvl="5" w:tplc="1009001B" w:tentative="1">
+      <w:start w:val="1"/>
+      <w:numFmt w:val="lowerRoman"/>
+      <w:lvlText w:val="%6."/>
+      <w:lvlJc w:val="right"/>
+      <w:pPr>
+        <w:ind w:left="5400" w:hanging="180"/>
+      </w:pPr>
+    </w:lvl>
+    <w:lvl w:ilvl="6" w:tplc="1009000F" w:tentative="1">
+      <w:start w:val="1"/>
+      <w:numFmt w:val="decimal"/>
+      <w:lvlText w:val="%7."/>
+      <w:lvlJc w:val="left"/>
+      <w:pPr>
+        <w:ind w:left="6120" w:hanging="360"/>
+      </w:pPr>
+    </w:lvl>
+    <w:lvl w:ilvl="7" w:tplc="10090019" w:tentative="1">
+      <w:start w:val="1"/>
+      <w:numFmt w:val="lowerLetter"/>
+      <w:lvlText w:val="%8."/>
+      <w:lvlJc w:val="left"/>
+      <w:pPr>
+        <w:ind w:left="6840" w:hanging="360"/>
+      </w:pPr>
+    </w:lvl>
+    <w:lvl w:ilvl="8" w:tplc="1009001B" w:tentative="1">
+      <w:start w:val="1"/>
+      <w:numFmt w:val="lowerRoman"/>
+      <w:lvlText w:val="%9."/>
+      <w:lvlJc w:val="right"/>
+      <w:pPr>
+        <w:ind w:left="7560" w:hanging="180"/>
+      </w:pPr>
+    </w:lvl>
+  </w:abstractNum>
+  <w:abstractNum w:abstractNumId="2" w15:restartNumberingAfterBreak="0">
+    <w:nsid w:val="132D56BB"/>
+    <w:multiLevelType w:val="hybridMultilevel"/>
+    <w:tmpl w:val="3DB6C994"/>
+    <w:lvl w:ilvl="0" w:tplc="FFB46080">
+      <w:start w:val="1"/>
+      <w:numFmt w:val="decimal"/>
+      <w:lvlText w:val="%1."/>
+      <w:lvlJc w:val="left"/>
+      <w:pPr>
+        <w:ind w:left="3240" w:hanging="360"/>
+      </w:pPr>
+      <w:rPr>
+        <w:rFonts w:hint="default"/>
+      </w:rPr>
+    </w:lvl>
+    <w:lvl w:ilvl="1" w:tplc="10090019" w:tentative="1">
+      <w:start w:val="1"/>
+      <w:numFmt w:val="lowerLetter"/>
+      <w:lvlText w:val="%2."/>
+      <w:lvlJc w:val="left"/>
+      <w:pPr>
+        <w:ind w:left="2880" w:hanging="360"/>
+      </w:pPr>
+    </w:lvl>
+    <w:lvl w:ilvl="2" w:tplc="1009001B">
+      <w:start w:val="1"/>
+      <w:numFmt w:val="lowerRoman"/>
+      <w:lvlText w:val="%3."/>
+      <w:lvlJc w:val="right"/>
+      <w:pPr>
+        <w:ind w:left="3600" w:hanging="180"/>
+      </w:pPr>
+    </w:lvl>
+    <w:lvl w:ilvl="3" w:tplc="1009000F" w:tentative="1">
+      <w:start w:val="1"/>
+      <w:numFmt w:val="decimal"/>
+      <w:lvlText w:val="%4."/>
+      <w:lvlJc w:val="left"/>
+      <w:pPr>
+        <w:ind w:left="4320" w:hanging="360"/>
+      </w:pPr>
+    </w:lvl>
+    <w:lvl w:ilvl="4" w:tplc="10090019" w:tentative="1">
+      <w:start w:val="1"/>
+      <w:numFmt w:val="lowerLetter"/>
+      <w:lvlText w:val="%5."/>
+      <w:lvlJc w:val="left"/>
+      <w:pPr>
+        <w:ind w:left="5040" w:hanging="360"/>
+      </w:pPr>
+    </w:lvl>
+    <w:lvl w:ilvl="5" w:tplc="1009001B" w:tentative="1">
+      <w:start w:val="1"/>
+      <w:numFmt w:val="lowerRoman"/>
+      <w:lvlText w:val="%6."/>
+      <w:lvlJc w:val="right"/>
+      <w:pPr>
+        <w:ind w:left="5760" w:hanging="180"/>
+      </w:pPr>
+    </w:lvl>
+    <w:lvl w:ilvl="6" w:tplc="1009000F" w:tentative="1">
+      <w:start w:val="1"/>
+      <w:numFmt w:val="decimal"/>
+      <w:lvlText w:val="%7."/>
+      <w:lvlJc w:val="left"/>
+      <w:pPr>
+        <w:ind w:left="6480" w:hanging="360"/>
+      </w:pPr>
+    </w:lvl>
+    <w:lvl w:ilvl="7" w:tplc="10090019" w:tentative="1">
+      <w:start w:val="1"/>
+      <w:numFmt w:val="lowerLetter"/>
+      <w:lvlText w:val="%8."/>
+      <w:lvlJc w:val="left"/>
+      <w:pPr>
+        <w:ind w:left="7200" w:hanging="360"/>
+      </w:pPr>
+    </w:lvl>
+    <w:lvl w:ilvl="8" w:tplc="1009001B" w:tentative="1">
+      <w:start w:val="1"/>
+      <w:numFmt w:val="lowerRoman"/>
+      <w:lvlText w:val="%9."/>
+      <w:lvlJc w:val="right"/>
+      <w:pPr>
+        <w:ind w:left="7920" w:hanging="180"/>
+      </w:pPr>
+    </w:lvl>
+  </w:abstractNum>
+  <w:abstractNum w:abstractNumId="3" w15:restartNumberingAfterBreak="0">
     <w:nsid w:val="5965332C"/>
     <w:multiLevelType w:val="hybridMultilevel"/>
     <w:tmpl w:val="A2DA1912"/>
@@ -438,7 +737,7 @@
       </w:pPr>
     </w:lvl>
   </w:abstractNum>
-  <w:abstractNum w:abstractNumId="1" w15:restartNumberingAfterBreak="0">
+  <w:abstractNum w:abstractNumId="4" w15:restartNumberingAfterBreak="0">
     <w:nsid w:val="752968D5"/>
     <w:multiLevelType w:val="hybridMultilevel"/>
     <w:tmpl w:val="F9D2763C"/>
@@ -552,16 +851,25 @@
     </w:lvl>
   </w:abstractNum>
   <w:num w:numId="1">
+    <w:abstractNumId w:val="4"/>
+  </w:num>
+  <w:num w:numId="2">
+    <w:abstractNumId w:val="3"/>
+  </w:num>
+  <w:num w:numId="3">
     <w:abstractNumId w:val="1"/>
   </w:num>
-  <w:num w:numId="2">
+  <w:num w:numId="4">
+    <w:abstractNumId w:val="2"/>
+  </w:num>
+  <w:num w:numId="5">
     <w:abstractNumId w:val="0"/>
   </w:num>
 </w:numbering>
 </file>
 
 <file path=word/styles.xml><?xml version="1.0" encoding="utf-8"?>
-<w:styles xmlns:mc="http://schemas.openxmlformats.org/markup-compatibility/2006" xmlns:r="http://schemas.openxmlformats.org/officeDocument/2006/relationships" xmlns:w="http://schemas.openxmlformats.org/wordprocessingml/2006/main" xmlns:w14="http://schemas.microsoft.com/office/word/2010/wordml" xmlns:w15="http://schemas.microsoft.com/office/word/2012/wordml" xmlns:w16cex="http://schemas.microsoft.com/office/word/2018/wordml/cex" xmlns:w16cid="http://schemas.microsoft.com/office/word/2016/wordml/cid" xmlns:w16="http://schemas.microsoft.com/office/word/2018/wordml" xmlns:w16se="http://schemas.microsoft.com/office/word/2015/wordml/symex" mc:Ignorable="w14 w15 w16se w16cid w16 w16cex">
+<w:styles xmlns:mc="http://schemas.openxmlformats.org/markup-compatibility/2006" xmlns:r="http://schemas.openxmlformats.org/officeDocument/2006/relationships" xmlns:w="http://schemas.openxmlformats.org/wordprocessingml/2006/main" xmlns:w14="http://schemas.microsoft.com/office/word/2010/wordml" xmlns:w15="http://schemas.microsoft.com/office/word/2012/wordml" xmlns:w16cex="http://schemas.microsoft.com/office/word/2018/wordml/cex" xmlns:w16cid="http://schemas.microsoft.com/office/word/2016/wordml/cid" xmlns:w16="http://schemas.microsoft.com/office/word/2018/wordml" xmlns:w16sdtdh="http://schemas.microsoft.com/office/word/2020/wordml/sdtdatahash" xmlns:w16se="http://schemas.microsoft.com/office/word/2015/wordml/symex" mc:Ignorable="w14 w15 w16se w16cid w16 w16cex w16sdtdh">
   <w:docDefaults>
     <w:rPrDefault>
       <w:rPr>

</xml_diff>

<commit_message>
adding monetization section to IDEAS word doc
</commit_message>
<xml_diff>
--- a/IDEAS.docx
+++ b/IDEAS.docx
@@ -366,6 +366,151 @@
       </w:r>
       <w:r>
         <w:t>Might be able to predict from the name whether it will boom or not.</w:t>
+      </w:r>
+    </w:p>
+    <w:p>
+      <w:pPr>
+        <w:pStyle w:val="ListParagraph"/>
+        <w:rPr>
+          <w:b/>
+          <w:bCs/>
+        </w:rPr>
+      </w:pPr>
+    </w:p>
+    <w:p>
+      <w:pPr>
+        <w:pStyle w:val="ListParagraph"/>
+        <w:rPr>
+          <w:b/>
+          <w:bCs/>
+        </w:rPr>
+      </w:pPr>
+    </w:p>
+    <w:p>
+      <w:pPr>
+        <w:pStyle w:val="ListParagraph"/>
+        <w:rPr>
+          <w:b/>
+          <w:bCs/>
+        </w:rPr>
+      </w:pPr>
+    </w:p>
+    <w:p>
+      <w:pPr>
+        <w:pStyle w:val="ListParagraph"/>
+        <w:rPr>
+          <w:b/>
+          <w:bCs/>
+        </w:rPr>
+      </w:pPr>
+    </w:p>
+    <w:p>
+      <w:pPr>
+        <w:pStyle w:val="ListParagraph"/>
+        <w:rPr>
+          <w:b/>
+          <w:bCs/>
+        </w:rPr>
+      </w:pPr>
+    </w:p>
+    <w:p>
+      <w:pPr>
+        <w:pStyle w:val="ListParagraph"/>
+        <w:rPr>
+          <w:b/>
+          <w:bCs/>
+        </w:rPr>
+      </w:pPr>
+    </w:p>
+    <w:p>
+      <w:pPr>
+        <w:pStyle w:val="ListParagraph"/>
+        <w:rPr>
+          <w:b/>
+          <w:bCs/>
+        </w:rPr>
+      </w:pPr>
+    </w:p>
+    <w:p>
+      <w:pPr>
+        <w:pStyle w:val="ListParagraph"/>
+        <w:rPr>
+          <w:b/>
+          <w:bCs/>
+        </w:rPr>
+      </w:pPr>
+    </w:p>
+    <w:p>
+      <w:pPr>
+        <w:pStyle w:val="Title"/>
+      </w:pPr>
+      <w:r>
+        <w:lastRenderedPageBreak/>
+        <w:t>Monetization</w:t>
+      </w:r>
+      <w:r>
+        <w:t>:</w:t>
+      </w:r>
+    </w:p>
+    <w:p/>
+    <w:p>
+      <w:pPr>
+        <w:pStyle w:val="ListParagraph"/>
+        <w:numPr>
+          <w:ilvl w:val="0"/>
+          <w:numId w:val="6"/>
+        </w:numPr>
+        <w:rPr>
+          <w:b/>
+          <w:bCs/>
+        </w:rPr>
+      </w:pPr>
+      <w:r>
+        <w:rPr>
+          <w:b/>
+          <w:bCs/>
+        </w:rPr>
+        <w:t>Rent out access to database</w:t>
+      </w:r>
+    </w:p>
+    <w:p>
+      <w:pPr>
+        <w:pStyle w:val="ListParagraph"/>
+        <w:numPr>
+          <w:ilvl w:val="1"/>
+          <w:numId w:val="6"/>
+        </w:numPr>
+        <w:rPr>
+          <w:b/>
+          <w:bCs/>
+        </w:rPr>
+      </w:pPr>
+      <w:r>
+        <w:rPr>
+          <w:b/>
+          <w:bCs/>
+        </w:rPr>
+        <w:t>More Security</w:t>
+      </w:r>
+    </w:p>
+    <w:p>
+      <w:pPr>
+        <w:pStyle w:val="ListParagraph"/>
+        <w:numPr>
+          <w:ilvl w:val="0"/>
+          <w:numId w:val="6"/>
+        </w:numPr>
+        <w:rPr>
+          <w:b/>
+          <w:bCs/>
+        </w:rPr>
+      </w:pPr>
+      <w:r>
+        <w:rPr>
+          <w:b/>
+          <w:bCs/>
+        </w:rPr>
+        <w:t>Sell interactive data_visualization tool</w:t>
       </w:r>
     </w:p>
     <w:sectPr>
@@ -648,6 +793,119 @@
     </w:lvl>
   </w:abstractNum>
   <w:abstractNum w:abstractNumId="3" w15:restartNumberingAfterBreak="0">
+    <w:nsid w:val="3A0B684F"/>
+    <w:multiLevelType w:val="hybridMultilevel"/>
+    <w:tmpl w:val="C8D05C9E"/>
+    <w:lvl w:ilvl="0" w:tplc="10090001">
+      <w:start w:val="1"/>
+      <w:numFmt w:val="bullet"/>
+      <w:lvlText w:val=""/>
+      <w:lvlJc w:val="left"/>
+      <w:pPr>
+        <w:ind w:left="720" w:hanging="360"/>
+      </w:pPr>
+      <w:rPr>
+        <w:rFonts w:ascii="Symbol" w:hAnsi="Symbol" w:hint="default"/>
+      </w:rPr>
+    </w:lvl>
+    <w:lvl w:ilvl="1" w:tplc="10090003">
+      <w:start w:val="1"/>
+      <w:numFmt w:val="bullet"/>
+      <w:lvlText w:val="o"/>
+      <w:lvlJc w:val="left"/>
+      <w:pPr>
+        <w:ind w:left="1440" w:hanging="360"/>
+      </w:pPr>
+      <w:rPr>
+        <w:rFonts w:ascii="Courier New" w:hAnsi="Courier New" w:cs="Courier New" w:hint="default"/>
+      </w:rPr>
+    </w:lvl>
+    <w:lvl w:ilvl="2" w:tplc="10090005" w:tentative="1">
+      <w:start w:val="1"/>
+      <w:numFmt w:val="bullet"/>
+      <w:lvlText w:val=""/>
+      <w:lvlJc w:val="left"/>
+      <w:pPr>
+        <w:ind w:left="2160" w:hanging="360"/>
+      </w:pPr>
+      <w:rPr>
+        <w:rFonts w:ascii="Wingdings" w:hAnsi="Wingdings" w:hint="default"/>
+      </w:rPr>
+    </w:lvl>
+    <w:lvl w:ilvl="3" w:tplc="10090001" w:tentative="1">
+      <w:start w:val="1"/>
+      <w:numFmt w:val="bullet"/>
+      <w:lvlText w:val=""/>
+      <w:lvlJc w:val="left"/>
+      <w:pPr>
+        <w:ind w:left="2880" w:hanging="360"/>
+      </w:pPr>
+      <w:rPr>
+        <w:rFonts w:ascii="Symbol" w:hAnsi="Symbol" w:hint="default"/>
+      </w:rPr>
+    </w:lvl>
+    <w:lvl w:ilvl="4" w:tplc="10090003" w:tentative="1">
+      <w:start w:val="1"/>
+      <w:numFmt w:val="bullet"/>
+      <w:lvlText w:val="o"/>
+      <w:lvlJc w:val="left"/>
+      <w:pPr>
+        <w:ind w:left="3600" w:hanging="360"/>
+      </w:pPr>
+      <w:rPr>
+        <w:rFonts w:ascii="Courier New" w:hAnsi="Courier New" w:cs="Courier New" w:hint="default"/>
+      </w:rPr>
+    </w:lvl>
+    <w:lvl w:ilvl="5" w:tplc="10090005" w:tentative="1">
+      <w:start w:val="1"/>
+      <w:numFmt w:val="bullet"/>
+      <w:lvlText w:val=""/>
+      <w:lvlJc w:val="left"/>
+      <w:pPr>
+        <w:ind w:left="4320" w:hanging="360"/>
+      </w:pPr>
+      <w:rPr>
+        <w:rFonts w:ascii="Wingdings" w:hAnsi="Wingdings" w:hint="default"/>
+      </w:rPr>
+    </w:lvl>
+    <w:lvl w:ilvl="6" w:tplc="10090001" w:tentative="1">
+      <w:start w:val="1"/>
+      <w:numFmt w:val="bullet"/>
+      <w:lvlText w:val=""/>
+      <w:lvlJc w:val="left"/>
+      <w:pPr>
+        <w:ind w:left="5040" w:hanging="360"/>
+      </w:pPr>
+      <w:rPr>
+        <w:rFonts w:ascii="Symbol" w:hAnsi="Symbol" w:hint="default"/>
+      </w:rPr>
+    </w:lvl>
+    <w:lvl w:ilvl="7" w:tplc="10090003" w:tentative="1">
+      <w:start w:val="1"/>
+      <w:numFmt w:val="bullet"/>
+      <w:lvlText w:val="o"/>
+      <w:lvlJc w:val="left"/>
+      <w:pPr>
+        <w:ind w:left="5760" w:hanging="360"/>
+      </w:pPr>
+      <w:rPr>
+        <w:rFonts w:ascii="Courier New" w:hAnsi="Courier New" w:cs="Courier New" w:hint="default"/>
+      </w:rPr>
+    </w:lvl>
+    <w:lvl w:ilvl="8" w:tplc="10090005" w:tentative="1">
+      <w:start w:val="1"/>
+      <w:numFmt w:val="bullet"/>
+      <w:lvlText w:val=""/>
+      <w:lvlJc w:val="left"/>
+      <w:pPr>
+        <w:ind w:left="6480" w:hanging="360"/>
+      </w:pPr>
+      <w:rPr>
+        <w:rFonts w:ascii="Wingdings" w:hAnsi="Wingdings" w:hint="default"/>
+      </w:rPr>
+    </w:lvl>
+  </w:abstractNum>
+  <w:abstractNum w:abstractNumId="4" w15:restartNumberingAfterBreak="0">
     <w:nsid w:val="5965332C"/>
     <w:multiLevelType w:val="hybridMultilevel"/>
     <w:tmpl w:val="A2DA1912"/>
@@ -733,7 +991,7 @@
       </w:pPr>
     </w:lvl>
   </w:abstractNum>
-  <w:abstractNum w:abstractNumId="4" w15:restartNumberingAfterBreak="0">
+  <w:abstractNum w:abstractNumId="5" w15:restartNumberingAfterBreak="0">
     <w:nsid w:val="752968D5"/>
     <w:multiLevelType w:val="hybridMultilevel"/>
     <w:tmpl w:val="F9D2763C"/>
@@ -847,10 +1105,10 @@
     </w:lvl>
   </w:abstractNum>
   <w:num w:numId="1">
-    <w:abstractNumId w:val="4"/>
+    <w:abstractNumId w:val="5"/>
   </w:num>
   <w:num w:numId="2">
-    <w:abstractNumId w:val="3"/>
+    <w:abstractNumId w:val="4"/>
   </w:num>
   <w:num w:numId="3">
     <w:abstractNumId w:val="1"/>
@@ -860,6 +1118,9 @@
   </w:num>
   <w:num w:numId="5">
     <w:abstractNumId w:val="0"/>
+  </w:num>
+  <w:num w:numId="6">
+    <w:abstractNumId w:val="3"/>
   </w:num>
 </w:numbering>
 </file>

</xml_diff>

<commit_message>
Adding idea for new db relation
</commit_message>
<xml_diff>
--- a/IDEAS.docx
+++ b/IDEAS.docx
@@ -380,6 +380,38 @@
     <w:p>
       <w:pPr>
         <w:pStyle w:val="ListParagraph"/>
+        <w:numPr>
+          <w:ilvl w:val="0"/>
+          <w:numId w:val="1"/>
+        </w:numPr>
+        <w:rPr>
+          <w:b/>
+          <w:bCs/>
+        </w:rPr>
+      </w:pPr>
+      <w:r>
+        <w:rPr>
+          <w:b/>
+          <w:bCs/>
+        </w:rPr>
+        <w:t xml:space="preserve">NEW GRAPH: </w:t>
+      </w:r>
+      <w:r>
+        <w:t>Relation in DB that tracks how any views/votes/comments a stock gets per day, regardless of post_id, CREATE TABLE (symbol, date, votes, views, comments), PRIMARY KEY(symbol, date)</w:t>
+      </w:r>
+    </w:p>
+    <w:p>
+      <w:pPr>
+        <w:pStyle w:val="ListParagraph"/>
+        <w:rPr>
+          <w:b/>
+          <w:bCs/>
+        </w:rPr>
+      </w:pPr>
+    </w:p>
+    <w:p>
+      <w:pPr>
+        <w:pStyle w:val="ListParagraph"/>
         <w:rPr>
           <w:b/>
           <w:bCs/>
@@ -445,11 +477,7 @@
         <w:pStyle w:val="Title"/>
       </w:pPr>
       <w:r>
-        <w:lastRenderedPageBreak/>
-        <w:t>Monetization</w:t>
-      </w:r>
-      <w:r>
-        <w:t>:</w:t>
+        <w:t>Monetization:</w:t>
       </w:r>
     </w:p>
     <w:p/>

</xml_diff>

<commit_message>
Added ideas for running on gpu
</commit_message>
<xml_diff>
--- a/IDEAS.docx
+++ b/IDEAS.docx
@@ -19,12 +19,21 @@
           <w:numId w:val="1"/>
         </w:numPr>
       </w:pPr>
-      <w:r>
-        <w:rPr>
-          <w:b/>
-          <w:bCs/>
-        </w:rPr>
-        <w:t xml:space="preserve">Cython </w:t>
+      <w:proofErr w:type="spellStart"/>
+      <w:r>
+        <w:rPr>
+          <w:b/>
+          <w:bCs/>
+        </w:rPr>
+        <w:t>Cython</w:t>
+      </w:r>
+      <w:proofErr w:type="spellEnd"/>
+      <w:r>
+        <w:rPr>
+          <w:b/>
+          <w:bCs/>
+        </w:rPr>
+        <w:t xml:space="preserve"> </w:t>
       </w:r>
       <w:r>
         <w:t>-&gt; Bridging between python and C, probably would help a bit</w:t>
@@ -230,7 +239,15 @@
         <w:t xml:space="preserve"> </w:t>
       </w:r>
       <w:r>
-        <w:t>because just feeding them past costs isn’t the full picture. Reddit, Youtube, and other sources would provide a much truer picture.</w:t>
+        <w:t xml:space="preserve">because just feeding them past costs isn’t the full picture. Reddit, </w:t>
+      </w:r>
+      <w:proofErr w:type="spellStart"/>
+      <w:r>
+        <w:t>Youtube</w:t>
+      </w:r>
+      <w:proofErr w:type="spellEnd"/>
+      <w:r>
+        <w:t>, and other sources would provide a much truer picture.</w:t>
       </w:r>
     </w:p>
     <w:p>
@@ -397,75 +414,48 @@
         <w:t xml:space="preserve">NEW GRAPH: </w:t>
       </w:r>
       <w:r>
-        <w:t>Relation in DB that tracks how any views/votes/comments a stock gets per day, regardless of post_id, CREATE TABLE (symbol, date, votes, views, comments), PRIMARY KEY(symbol, date)</w:t>
-      </w:r>
-    </w:p>
-    <w:p>
-      <w:pPr>
-        <w:pStyle w:val="ListParagraph"/>
-        <w:rPr>
-          <w:b/>
-          <w:bCs/>
-        </w:rPr>
-      </w:pPr>
-    </w:p>
-    <w:p>
-      <w:pPr>
-        <w:pStyle w:val="ListParagraph"/>
-        <w:rPr>
-          <w:b/>
-          <w:bCs/>
-        </w:rPr>
-      </w:pPr>
-    </w:p>
-    <w:p>
-      <w:pPr>
-        <w:pStyle w:val="ListParagraph"/>
-        <w:rPr>
-          <w:b/>
-          <w:bCs/>
-        </w:rPr>
-      </w:pPr>
-    </w:p>
-    <w:p>
-      <w:pPr>
-        <w:pStyle w:val="ListParagraph"/>
-        <w:rPr>
-          <w:b/>
-          <w:bCs/>
-        </w:rPr>
-      </w:pPr>
-    </w:p>
-    <w:p>
-      <w:pPr>
-        <w:pStyle w:val="ListParagraph"/>
-        <w:rPr>
-          <w:b/>
-          <w:bCs/>
-        </w:rPr>
-      </w:pPr>
-    </w:p>
-    <w:p>
-      <w:pPr>
-        <w:pStyle w:val="ListParagraph"/>
-        <w:rPr>
-          <w:b/>
-          <w:bCs/>
-        </w:rPr>
-      </w:pPr>
-    </w:p>
-    <w:p>
-      <w:pPr>
-        <w:pStyle w:val="ListParagraph"/>
-        <w:rPr>
-          <w:b/>
-          <w:bCs/>
-        </w:rPr>
-      </w:pPr>
-    </w:p>
-    <w:p>
-      <w:pPr>
-        <w:pStyle w:val="ListParagraph"/>
+        <w:t xml:space="preserve">Relation in DB that tracks how any views/votes/comments a stock gets per day, regardless of </w:t>
+      </w:r>
+      <w:proofErr w:type="spellStart"/>
+      <w:r>
+        <w:t>post_id</w:t>
+      </w:r>
+      <w:proofErr w:type="spellEnd"/>
+      <w:r>
+        <w:t>, CREATE TABLE (symbol, date, votes, views, comments), PRIMARY KEY(symbol, date)</w:t>
+      </w:r>
+    </w:p>
+    <w:p>
+      <w:pPr>
+        <w:pStyle w:val="ListParagraph"/>
+        <w:rPr>
+          <w:b/>
+          <w:bCs/>
+        </w:rPr>
+      </w:pPr>
+    </w:p>
+    <w:p>
+      <w:pPr>
+        <w:pStyle w:val="ListParagraph"/>
+        <w:numPr>
+          <w:ilvl w:val="0"/>
+          <w:numId w:val="1"/>
+        </w:numPr>
+        <w:rPr>
+          <w:b/>
+          <w:bCs/>
+        </w:rPr>
+      </w:pPr>
+      <w:r>
+        <w:rPr>
+          <w:b/>
+          <w:bCs/>
+        </w:rPr>
+        <w:t>Run algorithm on graphics card?</w:t>
+      </w:r>
+    </w:p>
+    <w:p>
+      <w:pPr>
         <w:rPr>
           <w:b/>
           <w:bCs/>
@@ -477,6 +467,7 @@
         <w:pStyle w:val="Title"/>
       </w:pPr>
       <w:r>
+        <w:lastRenderedPageBreak/>
         <w:t>Monetization:</w:t>
       </w:r>
     </w:p>
@@ -538,7 +529,23 @@
           <w:b/>
           <w:bCs/>
         </w:rPr>
-        <w:t>Sell interactive data_visualization tool</w:t>
+        <w:t xml:space="preserve">Sell interactive </w:t>
+      </w:r>
+      <w:proofErr w:type="spellStart"/>
+      <w:r>
+        <w:rPr>
+          <w:b/>
+          <w:bCs/>
+        </w:rPr>
+        <w:t>data_visualization</w:t>
+      </w:r>
+      <w:proofErr w:type="spellEnd"/>
+      <w:r>
+        <w:rPr>
+          <w:b/>
+          <w:bCs/>
+        </w:rPr>
+        <w:t xml:space="preserve"> tool</w:t>
       </w:r>
     </w:p>
     <w:sectPr>

</xml_diff>